<commit_message>
Update cover letter template
</commit_message>
<xml_diff>
--- a/CoverLetterTemplate.docx
+++ b/CoverLetterTemplate.docx
@@ -3,43 +3,32 @@
 <w:document xmlns:wpc="http://schemas.microsoft.com/office/word/2010/wordprocessingCanvas" xmlns:cx="http://schemas.microsoft.com/office/drawing/2014/chartex" xmlns:cx1="http://schemas.microsoft.com/office/drawing/2015/9/8/chartex" xmlns:cx2="http://schemas.microsoft.com/office/drawing/2015/10/21/chartex" xmlns:cx3="http://schemas.microsoft.com/office/drawing/2016/5/9/chartex" xmlns:cx4="http://schemas.microsoft.com/office/drawing/2016/5/10/chartex" xmlns:cx5="http://schemas.microsoft.com/office/drawing/2016/5/11/chartex" xmlns:cx6="http://schemas.microsoft.com/office/drawing/2016/5/12/chartex" xmlns:cx7="http://schemas.microsoft.com/office/drawing/2016/5/13/chartex" xmlns:cx8="http://schemas.microsoft.com/office/drawing/2016/5/14/chartex" xmlns:mc="http://schemas.openxmlformats.org/markup-compatibility/2006" xmlns:aink="http://schemas.microsoft.com/office/drawing/2016/ink" xmlns:am3d="http://schemas.microsoft.com/office/drawing/2017/model3d" xmlns:o="urn:schemas-microsoft-com:office:office" xmlns:r="http://schemas.openxmlformats.org/officeDocument/2006/relationships" xmlns:m="http://schemas.openxmlformats.org/officeDocument/2006/math" xmlns:v="urn:schemas-microsoft-com:vml" xmlns:wp14="http://schemas.microsoft.com/office/word/2010/wordprocessingDrawing" xmlns:wp="http://schemas.openxmlformats.org/drawingml/2006/wordprocessingDrawing" xmlns:w10="urn:schemas-microsoft-com:office:word" xmlns:w="http://schemas.openxmlformats.org/wordprocessingml/2006/main" xmlns:w14="http://schemas.microsoft.com/office/word/2010/wordml" xmlns:w15="http://schemas.microsoft.com/office/word/2012/wordml" xmlns:w16cex="http://schemas.microsoft.com/office/word/2018/wordml/cex" xmlns:w16cid="http://schemas.microsoft.com/office/word/2016/wordml/cid" xmlns:w16="http://schemas.microsoft.com/office/word/2018/wordml" xmlns:w16sdtdh="http://schemas.microsoft.com/office/word/2020/wordml/sdtdatahash" xmlns:w16se="http://schemas.microsoft.com/office/word/2015/wordml/symex" xmlns:wpg="http://schemas.microsoft.com/office/word/2010/wordprocessingGroup" xmlns:wpi="http://schemas.microsoft.com/office/word/2010/wordprocessingInk" xmlns:wne="http://schemas.microsoft.com/office/word/2006/wordml" xmlns:wps="http://schemas.microsoft.com/office/word/2010/wordprocessingShape" mc:Ignorable="w14 w15 w16se w16cid w16 w16cex w16sdtdh wp14">
   <w:body>
     <w:p>
-      <w:pPr>
-        <w:rPr>
-          <w:rFonts w:ascii="Arial Nova" w:hAnsi="Arial Nova" w:cs="Arial"/>
-        </w:rPr>
-      </w:pPr>
-      <w:r>
-        <w:rPr>
-          <w:rFonts w:ascii="Arial Nova" w:hAnsi="Arial Nova" w:cs="Arial"/>
-        </w:rPr>
-        <w:t>&lt;Date&gt;</w:t>
+      <w:r>
+        <w:t>&lt;</w:t>
+      </w:r>
+      <w:r>
+        <w:t>DATE</w:t>
+      </w:r>
+      <w:r>
+        <w:t>&gt;</w:t>
       </w:r>
     </w:p>
     <w:p>
-      <w:pPr>
-        <w:rPr>
-          <w:rFonts w:ascii="Arial Nova" w:hAnsi="Arial Nova" w:cs="Arial"/>
-        </w:rPr>
-      </w:pPr>
-      <w:r>
-        <w:rPr>
-          <w:rFonts w:ascii="Arial Nova" w:hAnsi="Arial Nova" w:cs="Arial"/>
-        </w:rPr>
-        <w:t>&lt;Company Name&gt;</w:t>
+      <w:r>
+        <w:t>&lt;</w:t>
+      </w:r>
+      <w:r>
+        <w:t>COMPANY NAME</w:t>
+      </w:r>
+      <w:r>
+        <w:t>&gt;</w:t>
       </w:r>
     </w:p>
-    <w:p>
-      <w:pPr>
-        <w:rPr>
-          <w:rFonts w:ascii="Arial Nova" w:hAnsi="Arial Nova" w:cs="Arial"/>
-        </w:rPr>
-      </w:pPr>
-    </w:p>
+    <w:p/>
     <w:p>
       <w:pPr>
         <w:spacing w:after="0"/>
         <w:rPr>
-          <w:rFonts w:ascii="Arial Nova" w:hAnsi="Arial Nova" w:cs="Arial"/>
           <w:color w:val="222222"/>
           <w:shd w:val="clear" w:color="auto" w:fill="FFFFFF"/>
         </w:rPr>
@@ -49,7 +38,6 @@
       <w:pPr>
         <w:spacing w:after="0"/>
         <w:rPr>
-          <w:rFonts w:ascii="Arial Nova" w:hAnsi="Arial Nova" w:cs="Arial"/>
           <w:shd w:val="clear" w:color="auto" w:fill="FFFFFF"/>
         </w:rPr>
       </w:pPr>
@@ -57,750 +45,522 @@
     <w:p>
       <w:pPr>
         <w:spacing w:line="312" w:lineRule="auto"/>
-        <w:rPr>
-          <w:rFonts w:ascii="Arial Nova" w:hAnsi="Arial Nova" w:cs="Arial"/>
-        </w:rPr>
       </w:pPr>
       <w:r>
-        <w:rPr>
-          <w:rFonts w:ascii="Arial Nova" w:hAnsi="Arial Nova" w:cs="Arial"/>
-        </w:rPr>
         <w:t>Dear Hiring Manager,</w:t>
       </w:r>
     </w:p>
     <w:p>
       <w:pPr>
         <w:spacing w:line="312" w:lineRule="auto"/>
-        <w:rPr>
-          <w:rFonts w:ascii="Arial Nova" w:hAnsi="Arial Nova" w:cs="Arial"/>
-        </w:rPr>
       </w:pPr>
       <w:r>
-        <w:rPr>
-          <w:rFonts w:ascii="Arial Nova" w:hAnsi="Arial Nova" w:cs="Arial"/>
-        </w:rPr>
         <w:t xml:space="preserve">As a </w:t>
       </w:r>
       <w:r>
-        <w:rPr>
-          <w:rFonts w:ascii="Arial Nova" w:hAnsi="Arial Nova" w:cs="Arial"/>
-        </w:rPr>
-        <w:t>Computer Science</w:t>
-      </w:r>
-      <w:r>
-        <w:rPr>
-          <w:rFonts w:ascii="Arial Nova" w:hAnsi="Arial Nova" w:cs="Arial"/>
-        </w:rPr>
-        <w:t xml:space="preserve"> student</w:t>
-      </w:r>
-      <w:r>
-        <w:rPr>
-          <w:rFonts w:ascii="Arial Nova" w:hAnsi="Arial Nova" w:cs="Arial"/>
-        </w:rPr>
+        <w:t>third-generation farmer</w:t>
+      </w:r>
+      <w:r>
         <w:t xml:space="preserve"> in my </w:t>
       </w:r>
       <w:r>
-        <w:rPr>
-          <w:rFonts w:ascii="Arial Nova" w:hAnsi="Arial Nova" w:cs="Arial"/>
-        </w:rPr>
         <w:t>third</w:t>
       </w:r>
       <w:r>
-        <w:rPr>
-          <w:rFonts w:ascii="Arial Nova" w:hAnsi="Arial Nova" w:cs="Arial"/>
-        </w:rPr>
         <w:t xml:space="preserve"> year</w:t>
       </w:r>
       <w:r>
-        <w:rPr>
-          <w:rFonts w:ascii="Arial Nova" w:hAnsi="Arial Nova" w:cs="Arial"/>
-        </w:rPr>
+        <w:t xml:space="preserve"> of my apprenticeship</w:t>
+      </w:r>
+      <w:r>
+        <w:t>,</w:t>
+      </w:r>
+      <w:r>
         <w:t xml:space="preserve"> </w:t>
       </w:r>
       <w:r>
-        <w:rPr>
-          <w:rFonts w:ascii="Arial Nova" w:hAnsi="Arial Nova" w:cs="Arial"/>
-        </w:rPr>
         <w:t xml:space="preserve">with </w:t>
       </w:r>
       <w:r>
-        <w:rPr>
-          <w:rFonts w:ascii="Arial Nova" w:hAnsi="Arial Nova" w:cs="Arial"/>
-        </w:rPr>
-        <w:t xml:space="preserve">experience designing and developing scalable data-driven </w:t>
-      </w:r>
-      <w:r>
-        <w:rPr>
-          <w:rFonts w:ascii="Arial Nova" w:hAnsi="Arial Nova" w:cs="Arial"/>
-        </w:rPr>
-        <w:t>application</w:t>
-      </w:r>
-      <w:r>
-        <w:rPr>
-          <w:rFonts w:ascii="Arial Nova" w:hAnsi="Arial Nova" w:cs="Arial"/>
-        </w:rPr>
-        <w:t xml:space="preserve">s </w:t>
-      </w:r>
-      <w:r>
-        <w:rPr>
-          <w:rFonts w:ascii="Arial Nova" w:hAnsi="Arial Nova" w:cs="Arial"/>
-        </w:rPr>
+        <w:t>experience designing and developing scalable data-driven</w:t>
+      </w:r>
+      <w:r>
+        <w:t xml:space="preserve"> egg-laying solutions</w:t>
+      </w:r>
+      <w:r>
+        <w:t xml:space="preserve"> </w:t>
+      </w:r>
+      <w:r>
         <w:t xml:space="preserve">I’m </w:t>
       </w:r>
       <w:r>
-        <w:rPr>
-          <w:rFonts w:ascii="Arial Nova" w:hAnsi="Arial Nova" w:cs="Arial"/>
-        </w:rPr>
         <w:t xml:space="preserve">continuously </w:t>
       </w:r>
       <w:r>
-        <w:rPr>
-          <w:rFonts w:ascii="Arial Nova" w:hAnsi="Arial Nova" w:cs="Arial"/>
-        </w:rPr>
         <w:t>excited</w:t>
       </w:r>
       <w:r>
-        <w:rPr>
-          <w:rFonts w:ascii="Arial Nova" w:hAnsi="Arial Nova" w:cs="Arial"/>
-        </w:rPr>
         <w:t xml:space="preserve"> by </w:t>
       </w:r>
       <w:r>
-        <w:rPr>
-          <w:rFonts w:ascii="Arial Nova" w:hAnsi="Arial Nova" w:cs="Arial"/>
-        </w:rPr>
         <w:t>opportunities</w:t>
       </w:r>
       <w:r>
-        <w:rPr>
-          <w:rFonts w:ascii="Arial Nova" w:hAnsi="Arial Nova" w:cs="Arial"/>
-        </w:rPr>
-        <w:t xml:space="preserve"> to further my growth and expand my skills</w:t>
-      </w:r>
-      <w:r>
-        <w:rPr>
-          <w:rFonts w:ascii="Arial Nova" w:hAnsi="Arial Nova" w:cs="Arial"/>
-        </w:rPr>
+        <w:t xml:space="preserve"> to further my</w:t>
+      </w:r>
+      <w:r>
+        <w:t xml:space="preserve"> knowledge on farming equipment</w:t>
+      </w:r>
+      <w:r>
+        <w:t xml:space="preserve"> and expand my </w:t>
+      </w:r>
+      <w:r>
+        <w:t xml:space="preserve">chicken-catching </w:t>
+      </w:r>
+      <w:r>
+        <w:t>skills</w:t>
+      </w:r>
+      <w:r>
         <w:t>. I was</w:t>
       </w:r>
       <w:r>
-        <w:rPr>
-          <w:rFonts w:ascii="Arial Nova" w:hAnsi="Arial Nova" w:cs="Arial"/>
-        </w:rPr>
         <w:t xml:space="preserve"> excited to learn of </w:t>
       </w:r>
       <w:r>
-        <w:rPr>
-          <w:rFonts w:ascii="Arial Nova" w:hAnsi="Arial Nova" w:cs="Arial"/>
-        </w:rPr>
-        <w:t>&lt;Company Name&gt;</w:t>
-      </w:r>
-      <w:r>
-        <w:rPr>
-          <w:rFonts w:ascii="Arial Nova" w:hAnsi="Arial Nova" w:cs="Arial"/>
-        </w:rPr>
+        <w:t>&lt;COMPANY NAME&gt;</w:t>
+      </w:r>
+      <w:r>
         <w:t>’s</w:t>
       </w:r>
       <w:r>
-        <w:rPr>
-          <w:rFonts w:ascii="Arial Nova" w:hAnsi="Arial Nova" w:cs="Arial"/>
-        </w:rPr>
         <w:t xml:space="preserve"> </w:t>
       </w:r>
       <w:r>
-        <w:rPr>
-          <w:rFonts w:ascii="Arial Nova" w:hAnsi="Arial Nova" w:cs="Arial"/>
-        </w:rPr>
-        <w:t>&lt;Position Name&gt;</w:t>
-      </w:r>
-      <w:r>
-        <w:rPr>
-          <w:rFonts w:ascii="Arial Nova" w:hAnsi="Arial Nova" w:cs="Arial"/>
-        </w:rPr>
+        <w:t>&lt;POSITION NAME&gt;</w:t>
+      </w:r>
+      <w:r>
         <w:t xml:space="preserve"> </w:t>
       </w:r>
       <w:r>
-        <w:rPr>
-          <w:rFonts w:ascii="Arial Nova" w:hAnsi="Arial Nova" w:cs="Arial"/>
-        </w:rPr>
         <w:t>position</w:t>
       </w:r>
       <w:r>
-        <w:rPr>
-          <w:rFonts w:ascii="Arial Nova" w:hAnsi="Arial Nova" w:cs="Arial"/>
-        </w:rPr>
         <w:t xml:space="preserve"> and </w:t>
       </w:r>
       <w:r>
-        <w:rPr>
-          <w:rFonts w:ascii="Arial Nova" w:hAnsi="Arial Nova" w:cs="Arial"/>
-        </w:rPr>
         <w:t>the focus on</w:t>
       </w:r>
       <w:r>
-        <w:rPr>
-          <w:rFonts w:ascii="Arial Nova" w:hAnsi="Arial Nova" w:cs="Arial"/>
-        </w:rPr>
-        <w:t xml:space="preserve"> &lt;Reason&gt;</w:t>
-      </w:r>
-      <w:r>
-        <w:rPr>
-          <w:rFonts w:ascii="Arial Nova" w:hAnsi="Arial Nova" w:cs="Arial"/>
-        </w:rPr>
+        <w:t xml:space="preserve"> &lt;</w:t>
+      </w:r>
+      <w:r>
+        <w:t>REASON</w:t>
+      </w:r>
+      <w:r>
+        <w:t>&gt;</w:t>
+      </w:r>
+      <w:r>
         <w:t>. I</w:t>
       </w:r>
       <w:r>
-        <w:rPr>
-          <w:rFonts w:ascii="Arial Nova" w:hAnsi="Arial Nova" w:cs="Arial"/>
-        </w:rPr>
         <w:t>’m confident</w:t>
       </w:r>
       <w:r>
-        <w:rPr>
-          <w:rFonts w:ascii="Arial Nova" w:hAnsi="Arial Nova" w:cs="Arial"/>
-        </w:rPr>
         <w:t xml:space="preserve"> my interest coupled with my experience would lead me to be an enthusiastic</w:t>
       </w:r>
       <w:r>
-        <w:rPr>
-          <w:rFonts w:ascii="Arial Nova" w:hAnsi="Arial Nova" w:cs="Arial"/>
-        </w:rPr>
         <w:t xml:space="preserve"> and </w:t>
       </w:r>
       <w:r>
-        <w:rPr>
-          <w:rFonts w:ascii="Arial Nova" w:hAnsi="Arial Nova" w:cs="Arial"/>
-        </w:rPr>
         <w:t>efficient</w:t>
       </w:r>
       <w:r>
-        <w:rPr>
-          <w:rFonts w:ascii="Arial Nova" w:hAnsi="Arial Nova" w:cs="Arial"/>
-        </w:rPr>
         <w:t xml:space="preserve"> member of your team.</w:t>
       </w:r>
     </w:p>
     <w:p>
       <w:pPr>
         <w:spacing w:line="312" w:lineRule="auto"/>
-        <w:rPr>
-          <w:rFonts w:ascii="Arial Nova" w:hAnsi="Arial Nova" w:cs="Arial"/>
-        </w:rPr>
       </w:pPr>
       <w:r>
-        <w:rPr>
-          <w:rFonts w:ascii="Arial Nova" w:hAnsi="Arial Nova" w:cs="Arial"/>
-        </w:rPr>
-        <w:t xml:space="preserve">I’ve recently completed an internship with Coveo as part of their Coveo for Workplace team where </w:t>
-      </w:r>
-      <w:r>
-        <w:rPr>
-          <w:rFonts w:ascii="Arial Nova" w:hAnsi="Arial Nova" w:cs="Arial"/>
-        </w:rPr>
+        <w:t xml:space="preserve">I’ve recently completed an internship with </w:t>
+      </w:r>
+      <w:r>
+        <w:t>Egg Farmers Inc</w:t>
+      </w:r>
+      <w:r>
+        <w:t xml:space="preserve"> as part of their </w:t>
+      </w:r>
+      <w:r>
+        <w:t>Egg Quality Assurance</w:t>
+      </w:r>
+      <w:r>
+        <w:t xml:space="preserve"> team where </w:t>
+      </w:r>
+      <w:r>
         <w:t xml:space="preserve">we supported </w:t>
       </w:r>
       <w:r>
-        <w:rPr>
-          <w:rFonts w:ascii="Arial Nova" w:hAnsi="Arial Nova" w:cs="Arial"/>
-        </w:rPr>
         <w:t xml:space="preserve">a </w:t>
       </w:r>
       <w:r>
-        <w:rPr>
-          <w:rFonts w:ascii="Arial Nova" w:hAnsi="Arial Nova" w:cs="Arial"/>
-        </w:rPr>
-        <w:t>wide variety of client connectors for workplace applications</w:t>
-      </w:r>
-      <w:r>
-        <w:rPr>
-          <w:rFonts w:ascii="Arial Nova" w:hAnsi="Arial Nova" w:cs="Arial"/>
-        </w:rPr>
-        <w:t xml:space="preserve">, including Slack. My development of a new impersonation tool </w:t>
-      </w:r>
-      <w:r>
-        <w:rPr>
-          <w:rFonts w:ascii="Arial Nova" w:hAnsi="Arial Nova" w:cs="Arial"/>
-        </w:rPr>
-        <w:t xml:space="preserve">for Slack </w:t>
-      </w:r>
-      <w:r>
-        <w:rPr>
-          <w:rFonts w:ascii="Arial Nova" w:hAnsi="Arial Nova" w:cs="Arial"/>
-        </w:rPr>
-        <w:t xml:space="preserve">has allowed </w:t>
-      </w:r>
-      <w:r>
-        <w:rPr>
-          <w:rFonts w:ascii="Arial Nova" w:hAnsi="Arial Nova" w:cs="Arial"/>
-        </w:rPr>
-        <w:t>members of the QA team to</w:t>
-      </w:r>
-      <w:r>
-        <w:rPr>
-          <w:rFonts w:ascii="Arial Nova" w:hAnsi="Arial Nova" w:cs="Arial"/>
-        </w:rPr>
+        <w:t xml:space="preserve">wide variety of client </w:t>
+      </w:r>
+      <w:r>
+        <w:t>connections</w:t>
+      </w:r>
+      <w:r>
+        <w:t xml:space="preserve">, including </w:t>
+      </w:r>
+      <w:r>
+        <w:t>supermarkets</w:t>
+      </w:r>
+      <w:r>
+        <w:t xml:space="preserve">. My development of a new </w:t>
+      </w:r>
+      <w:r>
+        <w:t xml:space="preserve">automation </w:t>
+      </w:r>
+      <w:r>
+        <w:t>tool</w:t>
+      </w:r>
+      <w:r>
+        <w:t>s</w:t>
+      </w:r>
+      <w:r>
         <w:t xml:space="preserve"> </w:t>
       </w:r>
       <w:r>
-        <w:rPr>
-          <w:rFonts w:ascii="Arial Nova" w:hAnsi="Arial Nova" w:cs="Arial"/>
-        </w:rPr>
-        <w:t>test</w:t>
-      </w:r>
-      <w:r>
-        <w:rPr>
-          <w:rFonts w:ascii="Arial Nova" w:hAnsi="Arial Nova" w:cs="Arial"/>
-        </w:rPr>
-        <w:t xml:space="preserve"> Coveo’s Slack integration</w:t>
-      </w:r>
-      <w:r>
-        <w:rPr>
-          <w:rFonts w:ascii="Arial Nova" w:hAnsi="Arial Nova" w:cs="Arial"/>
-        </w:rPr>
+        <w:t>h</w:t>
+      </w:r>
+      <w:r>
+        <w:t xml:space="preserve">as allowed </w:t>
+      </w:r>
+      <w:r>
+        <w:t xml:space="preserve">members of the </w:t>
+      </w:r>
+      <w:r>
+        <w:t>E</w:t>
+      </w:r>
+      <w:r>
+        <w:t>QA team to</w:t>
+      </w:r>
+      <w:r>
+        <w:t xml:space="preserve"> </w:t>
+      </w:r>
+      <w:r>
+        <w:t>ensure quality of egg deliveries</w:t>
+      </w:r>
+      <w:r>
         <w:t xml:space="preserve"> 10 times faster and </w:t>
       </w:r>
       <w:r>
-        <w:rPr>
-          <w:rFonts w:ascii="Arial Nova" w:hAnsi="Arial Nova" w:cs="Arial"/>
-        </w:rPr>
-        <w:t>product managers to whip up demos on Coveo platforms in a matter of minutes.</w:t>
-      </w:r>
-      <w:r>
-        <w:rPr>
-          <w:rFonts w:ascii="Arial Nova" w:hAnsi="Arial Nova" w:cs="Arial"/>
-        </w:rPr>
+        <w:t>managers</w:t>
+      </w:r>
+      <w:r>
+        <w:t xml:space="preserve"> to </w:t>
+      </w:r>
+      <w:r>
+        <w:t xml:space="preserve">transparently read </w:t>
+      </w:r>
+      <w:r>
+        <w:t>chicken metrics during peak season</w:t>
+      </w:r>
+      <w:r>
+        <w:t xml:space="preserve"> in a matter of minutes.</w:t>
+      </w:r>
+      <w:r>
         <w:t xml:space="preserve"> My role was also key in supporting our </w:t>
       </w:r>
       <w:r>
-        <w:rPr>
-          <w:rFonts w:ascii="Arial Nova" w:hAnsi="Arial Nova" w:cs="Arial"/>
-        </w:rPr>
-        <w:t xml:space="preserve">ecosystem of microservices and crawlers by handling bug reports from clients </w:t>
-      </w:r>
-      <w:r>
-        <w:rPr>
-          <w:rFonts w:ascii="Arial Nova" w:hAnsi="Arial Nova" w:cs="Arial"/>
-        </w:rPr>
+        <w:t xml:space="preserve">ecosystem of </w:t>
+      </w:r>
+      <w:r>
+        <w:t>hens</w:t>
+      </w:r>
+      <w:r>
+        <w:t xml:space="preserve"> and </w:t>
+      </w:r>
+      <w:r>
+        <w:t>roosters</w:t>
+      </w:r>
+      <w:r>
+        <w:t xml:space="preserve"> by handling reports from clients </w:t>
+      </w:r>
+      <w:r>
         <w:t xml:space="preserve">and implementing new </w:t>
       </w:r>
       <w:r>
-        <w:rPr>
-          <w:rFonts w:ascii="Arial Nova" w:hAnsi="Arial Nova" w:cs="Arial"/>
-        </w:rPr>
-        <w:t>essential features to the platform.</w:t>
+        <w:t xml:space="preserve">essential features </w:t>
+      </w:r>
+      <w:r>
+        <w:t>in our barns</w:t>
+      </w:r>
+      <w:r>
+        <w:t>.</w:t>
       </w:r>
     </w:p>
     <w:p>
       <w:pPr>
         <w:spacing w:line="312" w:lineRule="auto"/>
-        <w:rPr>
-          <w:rFonts w:ascii="Arial Nova" w:hAnsi="Arial Nova" w:cs="Arial"/>
-        </w:rPr>
       </w:pPr>
       <w:r>
-        <w:rPr>
-          <w:rFonts w:ascii="Arial Nova" w:hAnsi="Arial Nova" w:cs="Arial"/>
-        </w:rPr>
         <w:t>The previous summer,</w:t>
       </w:r>
       <w:r>
-        <w:rPr>
-          <w:rFonts w:ascii="Arial Nova" w:hAnsi="Arial Nova" w:cs="Arial"/>
-        </w:rPr>
         <w:t xml:space="preserve"> I was a</w:t>
       </w:r>
       <w:r>
-        <w:rPr>
-          <w:rFonts w:ascii="Arial Nova" w:hAnsi="Arial Nova" w:cs="Arial"/>
-        </w:rPr>
         <w:t xml:space="preserve"> vital</w:t>
       </w:r>
       <w:r>
-        <w:rPr>
-          <w:rFonts w:ascii="Arial Nova" w:hAnsi="Arial Nova" w:cs="Arial"/>
-        </w:rPr>
         <w:t xml:space="preserve"> asset</w:t>
       </w:r>
       <w:r>
-        <w:rPr>
-          <w:rFonts w:ascii="Arial Nova" w:hAnsi="Arial Nova" w:cs="Arial"/>
-        </w:rPr>
         <w:t xml:space="preserve"> </w:t>
       </w:r>
       <w:r>
-        <w:rPr>
-          <w:rFonts w:ascii="Arial Nova" w:hAnsi="Arial Nova" w:cs="Arial"/>
-        </w:rPr>
-        <w:t>with RBC</w:t>
-      </w:r>
-      <w:r>
-        <w:rPr>
-          <w:rFonts w:ascii="Arial Nova" w:hAnsi="Arial Nova" w:cs="Arial"/>
-        </w:rPr>
-        <w:t>’s</w:t>
-      </w:r>
-      <w:r>
-        <w:rPr>
-          <w:rFonts w:ascii="Arial Nova" w:hAnsi="Arial Nova" w:cs="Arial"/>
-        </w:rPr>
+        <w:t xml:space="preserve">with </w:t>
+      </w:r>
+      <w:r>
+        <w:t>The Scramble L</w:t>
+      </w:r>
+      <w:r>
+        <w:t>imi</w:t>
+      </w:r>
+      <w:r>
+        <w:t>t</w:t>
+      </w:r>
+      <w:r>
+        <w:t>e</w:t>
+      </w:r>
+      <w:r>
+        <w:t xml:space="preserve">d’s </w:t>
+      </w:r>
+      <w:r>
+        <w:t xml:space="preserve">team where we </w:t>
+      </w:r>
+      <w:r>
+        <w:t>match</w:t>
+      </w:r>
+      <w:r>
+        <w:t>ed</w:t>
+      </w:r>
+      <w:r>
         <w:t xml:space="preserve"> </w:t>
       </w:r>
       <w:r>
-        <w:rPr>
-          <w:rFonts w:ascii="Arial Nova" w:hAnsi="Arial Nova" w:cs="Arial"/>
-        </w:rPr>
-        <w:t xml:space="preserve">Next Best Offer team where we </w:t>
-      </w:r>
-      <w:r>
-        <w:rPr>
-          <w:rFonts w:ascii="Arial Nova" w:hAnsi="Arial Nova" w:cs="Arial"/>
-        </w:rPr>
-        <w:t>match</w:t>
-      </w:r>
-      <w:r>
-        <w:rPr>
-          <w:rFonts w:ascii="Arial Nova" w:hAnsi="Arial Nova" w:cs="Arial"/>
-        </w:rPr>
-        <w:t>ed</w:t>
-      </w:r>
-      <w:r>
-        <w:rPr>
-          <w:rFonts w:ascii="Arial Nova" w:hAnsi="Arial Nova" w:cs="Arial"/>
-        </w:rPr>
-        <w:t xml:space="preserve"> offers to over 16+ million clients</w:t>
-      </w:r>
-      <w:r>
-        <w:rPr>
-          <w:rFonts w:ascii="Arial Nova" w:hAnsi="Arial Nova" w:cs="Arial"/>
-        </w:rPr>
+        <w:t xml:space="preserve">egg-laying </w:t>
+      </w:r>
+      <w:r>
+        <w:t xml:space="preserve">offers to over </w:t>
+      </w:r>
+      <w:r>
+        <w:t>2</w:t>
+      </w:r>
+      <w:r>
+        <w:t xml:space="preserve"> million clients</w:t>
+      </w:r>
+      <w:r>
         <w:t xml:space="preserve"> daily</w:t>
       </w:r>
       <w:r>
-        <w:rPr>
-          <w:rFonts w:ascii="Arial Nova" w:hAnsi="Arial Nova" w:cs="Arial"/>
-        </w:rPr>
         <w:t>.</w:t>
       </w:r>
       <w:r>
-        <w:rPr>
-          <w:rFonts w:ascii="Arial Nova" w:hAnsi="Arial Nova" w:cs="Arial"/>
-        </w:rPr>
-        <w:t xml:space="preserve"> My development of a new reporting system has allowed campaign</w:t>
-      </w:r>
-      <w:r>
-        <w:rPr>
-          <w:rFonts w:ascii="Arial Nova" w:hAnsi="Arial Nova" w:cs="Arial"/>
-        </w:rPr>
-        <w:t xml:space="preserve"> designers</w:t>
-      </w:r>
-      <w:r>
-        <w:rPr>
-          <w:rFonts w:ascii="Arial Nova" w:hAnsi="Arial Nova" w:cs="Arial"/>
-        </w:rPr>
-        <w:t xml:space="preserve"> to reduce </w:t>
-      </w:r>
-      <w:r>
-        <w:rPr>
-          <w:rFonts w:ascii="Arial Nova" w:hAnsi="Arial Nova" w:cs="Arial"/>
-        </w:rPr>
+        <w:t xml:space="preserve"> My development of a new reporting system has allowed </w:t>
+      </w:r>
+      <w:r>
+        <w:t xml:space="preserve">long-term planners </w:t>
+      </w:r>
+      <w:r>
+        <w:t xml:space="preserve">to reduce </w:t>
+      </w:r>
+      <w:r>
         <w:t>reporting times from</w:t>
       </w:r>
       <w:r>
-        <w:rPr>
-          <w:rFonts w:ascii="Arial Nova" w:hAnsi="Arial Nova" w:cs="Arial"/>
-        </w:rPr>
         <w:t xml:space="preserve"> days to minutes </w:t>
       </w:r>
       <w:r>
-        <w:rPr>
-          <w:rFonts w:ascii="Arial Nova" w:hAnsi="Arial Nova" w:cs="Arial"/>
-        </w:rPr>
         <w:t>and enabled easy communication and sharing between partners teams and</w:t>
       </w:r>
       <w:r>
-        <w:rPr>
-          <w:rFonts w:ascii="Arial Nova" w:hAnsi="Arial Nova" w:cs="Arial"/>
-        </w:rPr>
         <w:t xml:space="preserve"> their</w:t>
       </w:r>
       <w:r>
-        <w:rPr>
-          <w:rFonts w:ascii="Arial Nova" w:hAnsi="Arial Nova" w:cs="Arial"/>
-        </w:rPr>
         <w:t xml:space="preserve"> downstream partners. </w:t>
       </w:r>
       <w:r>
-        <w:rPr>
-          <w:rFonts w:ascii="Arial Nova" w:hAnsi="Arial Nova" w:cs="Arial"/>
-        </w:rPr>
         <w:t xml:space="preserve">I also took the initiative </w:t>
       </w:r>
       <w:r>
-        <w:rPr>
-          <w:rFonts w:ascii="Arial Nova" w:hAnsi="Arial Nova" w:cs="Arial"/>
-        </w:rPr>
         <w:t>in driving the evolution of my team’s ecosystem</w:t>
       </w:r>
       <w:r>
-        <w:rPr>
-          <w:rFonts w:ascii="Arial Nova" w:hAnsi="Arial Nova" w:cs="Arial"/>
-        </w:rPr>
         <w:t xml:space="preserve"> by</w:t>
       </w:r>
       <w:r>
-        <w:rPr>
-          <w:rFonts w:ascii="Arial Nova" w:hAnsi="Arial Nova" w:cs="Arial"/>
-        </w:rPr>
-        <w:t xml:space="preserve"> moving our </w:t>
-      </w:r>
-      <w:r>
-        <w:rPr>
-          <w:rFonts w:ascii="Arial Nova" w:hAnsi="Arial Nova" w:cs="Arial"/>
-        </w:rPr>
-        <w:t xml:space="preserve">code workflows </w:t>
-      </w:r>
-      <w:r>
-        <w:rPr>
-          <w:rFonts w:ascii="Arial Nova" w:hAnsi="Arial Nova" w:cs="Arial"/>
-        </w:rPr>
-        <w:t xml:space="preserve">towards a </w:t>
-      </w:r>
-      <w:r>
-        <w:rPr>
-          <w:rFonts w:ascii="Arial Nova" w:hAnsi="Arial Nova" w:cs="Arial"/>
-        </w:rPr>
-        <w:t>D</w:t>
-      </w:r>
-      <w:r>
-        <w:rPr>
-          <w:rFonts w:ascii="Arial Nova" w:hAnsi="Arial Nova" w:cs="Arial"/>
-        </w:rPr>
-        <w:t>ev</w:t>
-      </w:r>
-      <w:r>
-        <w:rPr>
-          <w:rFonts w:ascii="Arial Nova" w:hAnsi="Arial Nova" w:cs="Arial"/>
-        </w:rPr>
-        <w:t>O</w:t>
-      </w:r>
-      <w:r>
-        <w:rPr>
-          <w:rFonts w:ascii="Arial Nova" w:hAnsi="Arial Nova" w:cs="Arial"/>
-        </w:rPr>
-        <w:t>ps solution using Jenkins integrated with cloud vendor</w:t>
-      </w:r>
-      <w:r>
-        <w:rPr>
-          <w:rFonts w:ascii="Arial Nova" w:hAnsi="Arial Nova" w:cs="Arial"/>
-        </w:rPr>
+        <w:t xml:space="preserve"> moving </w:t>
+      </w:r>
+      <w:r>
+        <w:t>our chicken coops from a top-down s</w:t>
+      </w:r>
+      <w:r>
+        <w:t>olution using vendor</w:t>
+      </w:r>
+      <w:r>
         <w:t xml:space="preserve"> solutions</w:t>
       </w:r>
       <w:r>
-        <w:rPr>
-          <w:rFonts w:ascii="Arial Nova" w:hAnsi="Arial Nova" w:cs="Arial"/>
-        </w:rPr>
+        <w:t xml:space="preserve"> to a bottom-up ventilated approach</w:t>
+      </w:r>
+      <w:r>
         <w:t>,</w:t>
       </w:r>
       <w:r>
-        <w:rPr>
-          <w:rFonts w:ascii="Arial Nova" w:hAnsi="Arial Nova" w:cs="Arial"/>
-        </w:rPr>
         <w:t xml:space="preserve"> empowering members of my team by </w:t>
       </w:r>
       <w:r>
-        <w:rPr>
-          <w:rFonts w:ascii="Arial Nova" w:hAnsi="Arial Nova" w:cs="Arial"/>
-        </w:rPr>
-        <w:t>improving deployment speeds</w:t>
-      </w:r>
-      <w:r>
-        <w:rPr>
-          <w:rFonts w:ascii="Arial Nova" w:hAnsi="Arial Nova" w:cs="Arial"/>
-        </w:rPr>
+        <w:t xml:space="preserve">improving </w:t>
+      </w:r>
+      <w:r>
+        <w:t>flight</w:t>
+      </w:r>
+      <w:r>
+        <w:t xml:space="preserve"> speeds</w:t>
+      </w:r>
+      <w:r>
         <w:t xml:space="preserve"> as well as</w:t>
       </w:r>
       <w:r>
-        <w:rPr>
-          <w:rFonts w:ascii="Arial Nova" w:hAnsi="Arial Nova" w:cs="Arial"/>
-        </w:rPr>
-        <w:t xml:space="preserve"> automating regression</w:t>
-      </w:r>
-      <w:r>
-        <w:rPr>
-          <w:rFonts w:ascii="Arial Nova" w:hAnsi="Arial Nova" w:cs="Arial"/>
-        </w:rPr>
-        <w:t xml:space="preserve"> and unit</w:t>
-      </w:r>
-      <w:r>
-        <w:rPr>
-          <w:rFonts w:ascii="Arial Nova" w:hAnsi="Arial Nova" w:cs="Arial"/>
-        </w:rPr>
-        <w:t xml:space="preserve"> testing</w:t>
-      </w:r>
-      <w:r>
-        <w:rPr>
-          <w:rFonts w:ascii="Arial Nova" w:hAnsi="Arial Nova" w:cs="Arial"/>
-        </w:rPr>
+        <w:t xml:space="preserve"> automating </w:t>
+      </w:r>
+      <w:r>
+        <w:t>egg counting and daily tallies</w:t>
+      </w:r>
+      <w:r>
         <w:t>.</w:t>
       </w:r>
     </w:p>
     <w:p>
       <w:pPr>
         <w:spacing w:line="312" w:lineRule="auto"/>
-        <w:rPr>
-          <w:rFonts w:ascii="Arial Nova" w:hAnsi="Arial Nova" w:cs="Arial"/>
-        </w:rPr>
       </w:pPr>
       <w:r>
-        <w:rPr>
-          <w:rFonts w:ascii="Arial Nova" w:hAnsi="Arial Nova" w:cs="Arial"/>
-        </w:rPr>
         <w:t xml:space="preserve">On top of </w:t>
       </w:r>
       <w:r>
-        <w:rPr>
-          <w:rFonts w:ascii="Arial Nova" w:hAnsi="Arial Nova" w:cs="Arial"/>
-        </w:rPr>
         <w:t xml:space="preserve">internships, I’ve been furthering my </w:t>
       </w:r>
       <w:r>
-        <w:rPr>
-          <w:rFonts w:ascii="Arial Nova" w:hAnsi="Arial Nova" w:cs="Arial"/>
-        </w:rPr>
         <w:t xml:space="preserve">own </w:t>
       </w:r>
       <w:r>
-        <w:rPr>
-          <w:rFonts w:ascii="Arial Nova" w:hAnsi="Arial Nova" w:cs="Arial"/>
-        </w:rPr>
         <w:t xml:space="preserve">knowledge </w:t>
       </w:r>
       <w:r>
-        <w:rPr>
-          <w:rFonts w:ascii="Arial Nova" w:hAnsi="Arial Nova" w:cs="Arial"/>
-        </w:rPr>
         <w:t>by working on personal projects.</w:t>
       </w:r>
       <w:r>
-        <w:rPr>
-          <w:rFonts w:ascii="Arial Nova" w:hAnsi="Arial Nova" w:cs="Arial"/>
-        </w:rPr>
         <w:t xml:space="preserve"> I’m currently working towards completing</w:t>
       </w:r>
       <w:r>
-        <w:rPr>
-          <w:rFonts w:ascii="Arial Nova" w:hAnsi="Arial Nova" w:cs="Arial"/>
-        </w:rPr>
-        <w:t xml:space="preserve"> an open-source test platform for students to collaborate together when writing test cases for project code.</w:t>
-      </w:r>
-      <w:r>
-        <w:rPr>
-          <w:rFonts w:ascii="Arial Nova" w:hAnsi="Arial Nova" w:cs="Arial"/>
-        </w:rPr>
-        <w:t xml:space="preserve"> The platform is designed with a microservice architecture hosted on Microsoft Azure and front-end developed with Vue.js.</w:t>
+        <w:t xml:space="preserve"> a platform for</w:t>
+      </w:r>
+      <w:r>
+        <w:t xml:space="preserve"> chickens to </w:t>
+      </w:r>
+      <w:r>
+        <w:t>collaborate</w:t>
+      </w:r>
+      <w:r>
+        <w:t xml:space="preserve"> when</w:t>
+      </w:r>
+      <w:r>
+        <w:t xml:space="preserve"> escaping from farms.</w:t>
+      </w:r>
+      <w:r>
+        <w:t xml:space="preserve"> The platform is designed </w:t>
+      </w:r>
+      <w:r>
+        <w:t xml:space="preserve">using binary barn methods and </w:t>
+      </w:r>
+      <w:r>
+        <w:t xml:space="preserve">hosted </w:t>
+      </w:r>
+      <w:r>
+        <w:t>in the cloud</w:t>
+      </w:r>
+      <w:r>
+        <w:t>.</w:t>
+      </w:r>
+      <w:r>
+        <w:t xml:space="preserve"> I’ve been contributing daily on my GitHub &lt;GITHUB&gt;.</w:t>
       </w:r>
     </w:p>
     <w:p>
       <w:pPr>
         <w:spacing w:line="312" w:lineRule="auto"/>
-        <w:rPr>
-          <w:rFonts w:ascii="Arial Nova" w:hAnsi="Arial Nova" w:cs="Arial"/>
-        </w:rPr>
       </w:pPr>
       <w:r>
-        <w:rPr>
-          <w:rFonts w:ascii="Arial Nova" w:hAnsi="Arial Nova" w:cs="Arial"/>
-        </w:rPr>
         <w:t xml:space="preserve">I believe the above </w:t>
       </w:r>
       <w:r>
-        <w:rPr>
-          <w:rFonts w:ascii="Arial Nova" w:hAnsi="Arial Nova" w:cs="Arial"/>
-        </w:rPr>
         <w:t>qualities</w:t>
       </w:r>
       <w:r>
-        <w:rPr>
-          <w:rFonts w:ascii="Arial Nova" w:hAnsi="Arial Nova" w:cs="Arial"/>
-        </w:rPr>
         <w:t xml:space="preserve"> and experiences </w:t>
       </w:r>
       <w:r>
-        <w:rPr>
-          <w:rFonts w:ascii="Arial Nova" w:hAnsi="Arial Nova" w:cs="Arial"/>
-        </w:rPr>
         <w:t xml:space="preserve">make me an excellent candidate for the role. </w:t>
       </w:r>
       <w:r>
-        <w:rPr>
-          <w:rFonts w:ascii="Arial Nova" w:hAnsi="Arial Nova" w:cs="Arial"/>
-        </w:rPr>
         <w:t>Thank you for taking the time to read my application. Please</w:t>
       </w:r>
       <w:r>
-        <w:rPr>
-          <w:rFonts w:ascii="Arial Nova" w:hAnsi="Arial Nova" w:cs="Arial"/>
-        </w:rPr>
         <w:t xml:space="preserve"> don’t hesitate to reach out to me </w:t>
       </w:r>
       <w:r>
-        <w:rPr>
-          <w:rFonts w:ascii="Arial Nova" w:hAnsi="Arial Nova" w:cs="Arial"/>
-        </w:rPr>
-        <w:t>at 647-974-7185 or</w:t>
-      </w:r>
-      <w:r>
-        <w:rPr>
-          <w:rFonts w:ascii="Arial Nova" w:hAnsi="Arial Nova" w:cs="Arial"/>
-        </w:rPr>
-        <w:t xml:space="preserve"> </w:t>
-      </w:r>
-      <w:hyperlink r:id="rId7" w:history="1">
-        <w:r>
-          <w:rPr>
-            <w:rStyle w:val="Hyperlink"/>
-            <w:rFonts w:ascii="Arial Nova" w:hAnsi="Arial Nova" w:cs="Arial"/>
-            <w:color w:val="auto"/>
-            <w:u w:val="none"/>
-          </w:rPr>
-          <w:t>kostiukb@mcmaster.ca</w:t>
-        </w:r>
-      </w:hyperlink>
-      <w:r>
-        <w:rPr>
-          <w:rFonts w:ascii="Arial Nova" w:hAnsi="Arial Nova" w:cs="Arial"/>
-        </w:rPr>
-        <w:t>.</w:t>
+        <w:t xml:space="preserve">at </w:t>
+      </w:r>
+      <w:r>
+        <w:t xml:space="preserve">&lt;PHONE&gt; </w:t>
+      </w:r>
+      <w:r>
+        <w:t>or</w:t>
+      </w:r>
+      <w:r>
+        <w:t xml:space="preserve"> &lt;EMAIL&gt;</w:t>
+      </w:r>
+      <w:r>
+        <w:t xml:space="preserve">, or message me on </w:t>
+      </w:r>
+      <w:r>
+        <w:t>LinkedIn</w:t>
+      </w:r>
+      <w:r>
+        <w:t xml:space="preserve"> &lt;</w:t>
+      </w:r>
+      <w:r>
+        <w:t>LINKEDIN</w:t>
+      </w:r>
+      <w:r>
+        <w:t>&gt;.</w:t>
       </w:r>
     </w:p>
     <w:p>
-      <w:pPr>
-        <w:rPr>
-          <w:rFonts w:ascii="Arial Nova" w:hAnsi="Arial Nova" w:cs="Arial"/>
-        </w:rPr>
-      </w:pPr>
-      <w:r>
-        <w:rPr>
-          <w:rFonts w:ascii="Arial Nova" w:hAnsi="Arial Nova" w:cs="Arial"/>
-        </w:rPr>
+      <w:r>
         <w:t xml:space="preserve">Regards, </w:t>
       </w:r>
     </w:p>
     <w:p>
-      <w:pPr>
-        <w:rPr>
-          <w:rFonts w:ascii="Arial Nova" w:hAnsi="Arial Nova" w:cs="Arial"/>
-        </w:rPr>
-      </w:pPr>
-      <w:r>
-        <w:rPr>
-          <w:rFonts w:ascii="Arial Nova" w:hAnsi="Arial Nova" w:cs="Arial"/>
-        </w:rPr>
-        <w:t>Benjamin Kostiuk</w:t>
+      <w:r>
+        <w:t>&lt;NAME&gt;</w:t>
       </w:r>
     </w:p>
     <w:sectPr>
-      <w:headerReference w:type="default" r:id="rId8"/>
+      <w:headerReference w:type="default" r:id="rId7"/>
       <w:pgSz w:w="12240" w:h="15840"/>
       <w:pgMar w:top="1440" w:right="720" w:bottom="86" w:left="720" w:header="360" w:footer="360" w:gutter="0"/>
       <w:cols w:space="720"/>
@@ -866,27 +626,34 @@
     <w:pPr>
       <w:pStyle w:val="Header"/>
       <w:rPr>
-        <w:rFonts w:ascii="Montserrat" w:hAnsi="Montserrat" w:cs="Arial"/>
+        <w:rFonts w:ascii="Montserrat" w:hAnsi="Montserrat"/>
         <w:sz w:val="56"/>
         <w:szCs w:val="56"/>
       </w:rPr>
     </w:pPr>
     <w:r>
       <w:rPr>
-        <w:rFonts w:ascii="Montserrat" w:hAnsi="Montserrat" w:cs="Arial"/>
-        <w:color w:val="6AA947"/>
+        <w:rFonts w:ascii="Montserrat" w:hAnsi="Montserrat"/>
         <w:sz w:val="56"/>
         <w:szCs w:val="56"/>
       </w:rPr>
-      <w:t xml:space="preserve">Benjamin </w:t>
-    </w:r>
-    <w:r>
-      <w:rPr>
-        <w:rFonts w:ascii="Montserrat" w:hAnsi="Montserrat" w:cs="Arial"/>
+      <w:t>Sample</w:t>
+    </w:r>
+    <w:r>
+      <w:rPr>
+        <w:rFonts w:ascii="Montserrat" w:hAnsi="Montserrat"/>
         <w:sz w:val="56"/>
         <w:szCs w:val="56"/>
       </w:rPr>
-      <w:t>Kostiuk</w:t>
+      <w:t xml:space="preserve"> </w:t>
+    </w:r>
+    <w:r>
+      <w:rPr>
+        <w:rFonts w:ascii="Montserrat" w:hAnsi="Montserrat"/>
+        <w:sz w:val="56"/>
+        <w:szCs w:val="56"/>
+      </w:rPr>
+      <w:t>Name</w:t>
     </w:r>
   </w:p>
   <w:p>
@@ -894,14 +661,12 @@
       <w:pStyle w:val="Header"/>
       <w:spacing w:line="276" w:lineRule="auto"/>
       <w:rPr>
-        <w:rFonts w:ascii="Arial Nova" w:hAnsi="Arial Nova" w:cs="Arial"/>
         <w:sz w:val="24"/>
         <w:szCs w:val="24"/>
       </w:rPr>
     </w:pPr>
     <w:r>
       <w:rPr>
-        <w:rFonts w:ascii="Arial Nova" w:hAnsi="Arial Nova" w:cs="Arial"/>
         <w:noProof/>
         <w:sz w:val="24"/>
         <w:szCs w:val="24"/>
@@ -950,7 +715,6 @@
     </w:r>
     <w:r>
       <w:rPr>
-        <w:rFonts w:ascii="Arial Nova" w:hAnsi="Arial Nova" w:cs="Arial"/>
         <w:sz w:val="24"/>
         <w:szCs w:val="24"/>
       </w:rPr>
@@ -958,31 +722,34 @@
     </w:r>
     <w:r>
       <w:rPr>
-        <w:rFonts w:ascii="Arial Nova" w:hAnsi="Arial Nova" w:cs="Arial"/>
-        <w:sz w:val="24"/>
-        <w:szCs w:val="24"/>
-      </w:rPr>
-      <w:t>(647) 974</w:t>
-    </w:r>
-    <w:r>
-      <w:rPr>
-        <w:rFonts w:ascii="Arial Nova" w:hAnsi="Arial Nova" w:cs="Arial"/>
-        <w:sz w:val="24"/>
-        <w:szCs w:val="24"/>
-      </w:rPr>
-      <w:t>-</w:t>
-    </w:r>
-    <w:r>
-      <w:rPr>
-        <w:rFonts w:ascii="Arial Nova" w:hAnsi="Arial Nova" w:cs="Arial"/>
-        <w:sz w:val="24"/>
-        <w:szCs w:val="24"/>
-      </w:rPr>
-      <w:t>7185</w:t>
-    </w:r>
-    <w:r>
-      <w:rPr>
-        <w:rFonts w:ascii="Arial Nova" w:hAnsi="Arial Nova" w:cs="Arial"/>
+        <w:sz w:val="24"/>
+        <w:szCs w:val="24"/>
+      </w:rPr>
+      <w:t>(</w:t>
+    </w:r>
+    <w:r>
+      <w:rPr>
+        <w:sz w:val="24"/>
+        <w:szCs w:val="24"/>
+      </w:rPr>
+      <w:t>XXX</w:t>
+    </w:r>
+    <w:r>
+      <w:rPr>
+        <w:sz w:val="24"/>
+        <w:szCs w:val="24"/>
+      </w:rPr>
+      <w:t xml:space="preserve">) </w:t>
+    </w:r>
+    <w:r>
+      <w:rPr>
+        <w:sz w:val="24"/>
+        <w:szCs w:val="24"/>
+      </w:rPr>
+      <w:t>XXX-XXXX</w:t>
+    </w:r>
+    <w:r>
+      <w:rPr>
         <w:sz w:val="24"/>
         <w:szCs w:val="24"/>
       </w:rPr>
@@ -990,7 +757,6 @@
     </w:r>
     <w:r>
       <w:rPr>
-        <w:rFonts w:ascii="Arial Nova" w:hAnsi="Arial Nova" w:cs="Arial"/>
         <w:sz w:val="24"/>
         <w:szCs w:val="24"/>
       </w:rPr>
@@ -998,7 +764,6 @@
     </w:r>
     <w:r>
       <w:rPr>
-        <w:rFonts w:ascii="Arial Nova" w:hAnsi="Arial Nova" w:cs="Arial"/>
         <w:noProof/>
         <w:sz w:val="24"/>
         <w:szCs w:val="24"/>
@@ -1054,28 +819,41 @@
     </w:r>
     <w:r>
       <w:rPr>
-        <w:rFonts w:ascii="Arial Nova" w:hAnsi="Arial Nova" w:cs="Arial"/>
         <w:sz w:val="24"/>
         <w:szCs w:val="24"/>
       </w:rPr>
       <w:t xml:space="preserve"> </w:t>
     </w:r>
-    <w:hyperlink r:id="rId3" w:history="1">
-      <w:r>
-        <w:rPr>
-          <w:rStyle w:val="Hyperlink"/>
-          <w:rFonts w:ascii="Arial Nova" w:hAnsi="Arial Nova" w:cs="Arial"/>
-          <w:color w:val="auto"/>
-          <w:sz w:val="24"/>
-          <w:szCs w:val="24"/>
-          <w:u w:val="none"/>
-        </w:rPr>
-        <w:t>kostiukb@mcmaster.ca</w:t>
-      </w:r>
-    </w:hyperlink>
-    <w:r>
-      <w:rPr>
-        <w:rFonts w:ascii="Arial Nova" w:hAnsi="Arial Nova" w:cs="Arial"/>
+    <w:r>
+      <w:rPr>
+        <w:sz w:val="24"/>
+        <w:szCs w:val="24"/>
+      </w:rPr>
+      <w:t>xxx</w:t>
+    </w:r>
+    <w:r>
+      <w:rPr>
+        <w:sz w:val="24"/>
+        <w:szCs w:val="24"/>
+      </w:rPr>
+      <w:t>@</w:t>
+    </w:r>
+    <w:r>
+      <w:rPr>
+        <w:sz w:val="24"/>
+        <w:szCs w:val="24"/>
+      </w:rPr>
+      <w:t>xxx</w:t>
+    </w:r>
+    <w:r>
+      <w:rPr>
+        <w:sz w:val="24"/>
+        <w:szCs w:val="24"/>
+      </w:rPr>
+      <w:t>.ca</w:t>
+    </w:r>
+    <w:r>
+      <w:rPr>
         <w:sz w:val="24"/>
         <w:szCs w:val="24"/>
       </w:rPr>
@@ -1083,7 +861,6 @@
     </w:r>
     <w:r>
       <w:rPr>
-        <w:rFonts w:ascii="Arial Nova" w:hAnsi="Arial Nova" w:cs="Arial"/>
         <w:sz w:val="24"/>
         <w:szCs w:val="24"/>
       </w:rPr>
@@ -1091,7 +868,6 @@
     </w:r>
     <w:r>
       <w:rPr>
-        <w:rFonts w:ascii="Arial Nova" w:hAnsi="Arial Nova" w:cs="Arial"/>
         <w:sz w:val="24"/>
         <w:szCs w:val="24"/>
       </w:rPr>
@@ -1099,7 +875,6 @@
     </w:r>
     <w:r>
       <w:rPr>
-        <w:rFonts w:ascii="Arial Nova" w:hAnsi="Arial Nova"/>
         <w:noProof/>
       </w:rPr>
       <w:drawing>
@@ -1118,7 +893,7 @@
                   <pic:cNvPicPr/>
                 </pic:nvPicPr>
                 <pic:blipFill rotWithShape="1">
-                  <a:blip r:embed="rId4">
+                  <a:blip r:embed="rId3">
                     <a:extLst>
                       <a:ext uri="{28A0092B-C50C-407E-A947-70E740481C1C}">
                         <a14:useLocalDpi xmlns:a14="http://schemas.microsoft.com/office/drawing/2010/main" val="0"/>
@@ -1154,33 +929,18 @@
     <w:r>
       <w:t xml:space="preserve">  </w:t>
     </w:r>
-    <w:hyperlink r:id="rId5" w:history="1">
-      <w:r>
-        <w:rPr>
-          <w:rStyle w:val="Hyperlink"/>
-          <w:rFonts w:ascii="Arial Nova" w:hAnsi="Arial Nova" w:cs="Arial"/>
-          <w:color w:val="auto"/>
-          <w:sz w:val="24"/>
-          <w:szCs w:val="24"/>
-          <w:u w:val="none"/>
-        </w:rPr>
-        <w:t>b</w:t>
-      </w:r>
-      <w:r>
-        <w:rPr>
-          <w:rStyle w:val="Hyperlink"/>
-          <w:rFonts w:ascii="Arial Nova" w:hAnsi="Arial Nova" w:cs="Arial"/>
-          <w:color w:val="auto"/>
-          <w:sz w:val="24"/>
-          <w:szCs w:val="24"/>
-          <w:u w:val="none"/>
-        </w:rPr>
-        <w:t>enkostiuk.com</w:t>
-      </w:r>
-    </w:hyperlink>
-    <w:r>
-      <w:rPr>
-        <w:rFonts w:ascii="Arial Nova" w:hAnsi="Arial Nova" w:cs="Arial"/>
+    <w:r>
+      <w:t>xxx</w:t>
+    </w:r>
+    <w:r>
+      <w:rPr>
+        <w:sz w:val="24"/>
+        <w:szCs w:val="24"/>
+      </w:rPr>
+      <w:t>.com</w:t>
+    </w:r>
+    <w:r>
+      <w:rPr>
         <w:sz w:val="24"/>
         <w:szCs w:val="24"/>
       </w:rPr>
@@ -1192,14 +952,12 @@
       <w:pStyle w:val="Header"/>
       <w:spacing w:line="276" w:lineRule="auto"/>
       <w:rPr>
-        <w:rFonts w:ascii="Arial Nova" w:hAnsi="Arial Nova" w:cs="Arial"/>
         <w:sz w:val="24"/>
         <w:szCs w:val="24"/>
       </w:rPr>
     </w:pPr>
     <w:r>
       <w:rPr>
-        <w:rFonts w:ascii="Arial Nova" w:hAnsi="Arial Nova"/>
         <w:noProof/>
       </w:rPr>
       <w:drawing>
@@ -1218,13 +976,13 @@
                   <pic:cNvPicPr/>
                 </pic:nvPicPr>
                 <pic:blipFill>
-                  <a:blip r:embed="rId6">
+                  <a:blip r:embed="rId4">
                     <a:extLst>
                       <a:ext uri="{28A0092B-C50C-407E-A947-70E740481C1C}">
                         <a14:useLocalDpi xmlns:a14="http://schemas.microsoft.com/office/drawing/2010/main" val="0"/>
                       </a:ext>
                       <a:ext uri="{96DAC541-7B7A-43D3-8B79-37D633B846F1}">
-                        <asvg:svgBlip xmlns:asvg="http://schemas.microsoft.com/office/drawing/2016/SVG/main" r:embed="rId7"/>
+                        <asvg:svgBlip xmlns:asvg="http://schemas.microsoft.com/office/drawing/2016/SVG/main" r:embed="rId5"/>
                       </a:ext>
                     </a:extLst>
                   </a:blip>
@@ -1248,38 +1006,37 @@
       </w:drawing>
     </w:r>
     <w:r>
-      <w:rPr>
-        <w:rFonts w:ascii="Arial Nova" w:hAnsi="Arial Nova"/>
-      </w:rPr>
       <w:t xml:space="preserve"> </w:t>
     </w:r>
-    <w:hyperlink r:id="rId8" w:history="1">
-      <w:r>
-        <w:rPr>
-          <w:rStyle w:val="Hyperlink"/>
-          <w:rFonts w:ascii="Arial Nova" w:hAnsi="Arial Nova" w:cs="Arial"/>
-          <w:color w:val="auto"/>
-          <w:sz w:val="24"/>
-          <w:szCs w:val="24"/>
-          <w:u w:val="none"/>
-        </w:rPr>
-        <w:t>linkedin.com/in/benjaminkostiuk</w:t>
-      </w:r>
-    </w:hyperlink>
+    <w:r>
+      <w:rPr>
+        <w:sz w:val="24"/>
+        <w:szCs w:val="24"/>
+      </w:rPr>
+      <w:t>linkedin.com/in/</w:t>
+    </w:r>
     <w:r>
       <w:rPr>
         <w:rStyle w:val="Hyperlink"/>
-        <w:rFonts w:ascii="Arial Nova" w:hAnsi="Arial Nova" w:cs="Arial"/>
         <w:color w:val="auto"/>
         <w:sz w:val="24"/>
         <w:szCs w:val="24"/>
         <w:u w:val="none"/>
       </w:rPr>
+      <w:t>xxx</w:t>
+    </w:r>
+    <w:r>
+      <w:rPr>
+        <w:rStyle w:val="Hyperlink"/>
+        <w:color w:val="auto"/>
+        <w:sz w:val="24"/>
+        <w:szCs w:val="24"/>
+        <w:u w:val="none"/>
+      </w:rPr>
       <w:t xml:space="preserve">     </w:t>
     </w:r>
     <w:r>
       <w:rPr>
-        <w:rFonts w:ascii="Arial Nova" w:hAnsi="Arial Nova" w:cs="Arial"/>
         <w:noProof/>
         <w:sz w:val="24"/>
         <w:szCs w:val="24"/>
@@ -1300,13 +1057,13 @@
                   <pic:cNvPicPr/>
                 </pic:nvPicPr>
                 <pic:blipFill rotWithShape="1">
-                  <a:blip r:embed="rId9">
+                  <a:blip r:embed="rId6">
                     <a:extLst>
                       <a:ext uri="{28A0092B-C50C-407E-A947-70E740481C1C}">
                         <a14:useLocalDpi xmlns:a14="http://schemas.microsoft.com/office/drawing/2010/main" val="0"/>
                       </a:ext>
                       <a:ext uri="{96DAC541-7B7A-43D3-8B79-37D633B846F1}">
-                        <asvg:svgBlip xmlns:asvg="http://schemas.microsoft.com/office/drawing/2016/SVG/main" r:embed="rId10"/>
+                        <asvg:svgBlip xmlns:asvg="http://schemas.microsoft.com/office/drawing/2016/SVG/main" r:embed="rId7"/>
                       </a:ext>
                     </a:extLst>
                   </a:blip>
@@ -1339,7 +1096,6 @@
     <w:r>
       <w:rPr>
         <w:rStyle w:val="Hyperlink"/>
-        <w:rFonts w:ascii="Arial Nova" w:hAnsi="Arial Nova" w:cs="Arial"/>
         <w:color w:val="auto"/>
         <w:sz w:val="24"/>
         <w:szCs w:val="24"/>
@@ -1347,41 +1103,23 @@
       </w:rPr>
       <w:t xml:space="preserve"> </w:t>
     </w:r>
-    <w:hyperlink r:id="rId11" w:history="1">
-      <w:r>
-        <w:rPr>
-          <w:rStyle w:val="Hyperlink"/>
-          <w:rFonts w:ascii="Arial Nova" w:hAnsi="Arial Nova" w:cs="Arial"/>
-          <w:color w:val="auto"/>
-          <w:sz w:val="24"/>
-          <w:szCs w:val="24"/>
-          <w:u w:val="none"/>
-        </w:rPr>
-        <w:t>github</w:t>
-      </w:r>
-      <w:r>
-        <w:rPr>
-          <w:rStyle w:val="Hyperlink"/>
-          <w:rFonts w:ascii="Arial Nova" w:hAnsi="Arial Nova" w:cs="Arial"/>
-          <w:color w:val="auto"/>
-          <w:sz w:val="24"/>
-          <w:szCs w:val="24"/>
-          <w:u w:val="none"/>
-        </w:rPr>
-        <w:t>.com</w:t>
-      </w:r>
-      <w:r>
-        <w:rPr>
-          <w:rStyle w:val="Hyperlink"/>
-          <w:rFonts w:ascii="Arial Nova" w:hAnsi="Arial Nova" w:cs="Arial"/>
-          <w:color w:val="auto"/>
-          <w:sz w:val="24"/>
-          <w:szCs w:val="24"/>
-          <w:u w:val="none"/>
-        </w:rPr>
-        <w:t>/benjaminkostiuk</w:t>
-      </w:r>
-    </w:hyperlink>
+    <w:r>
+      <w:rPr>
+        <w:sz w:val="24"/>
+        <w:szCs w:val="24"/>
+      </w:rPr>
+      <w:t>github.com/</w:t>
+    </w:r>
+    <w:r>
+      <w:rPr>
+        <w:rStyle w:val="Hyperlink"/>
+        <w:color w:val="auto"/>
+        <w:sz w:val="24"/>
+        <w:szCs w:val="24"/>
+        <w:u w:val="none"/>
+      </w:rPr>
+      <w:t>xxx</w:t>
+    </w:r>
   </w:p>
   <w:p>
     <w:pPr>
@@ -1396,7 +1134,7 @@
   <w:docDefaults>
     <w:rPrDefault>
       <w:rPr>
-        <w:rFonts w:asciiTheme="minorHAnsi" w:eastAsiaTheme="minorHAnsi" w:hAnsiTheme="minorHAnsi" w:cstheme="minorBidi"/>
+        <w:rFonts w:ascii="Arial Nova" w:eastAsiaTheme="minorHAnsi" w:hAnsi="Arial Nova" w:cs="Arial"/>
         <w:sz w:val="22"/>
         <w:szCs w:val="22"/>
         <w:lang w:val="en-US" w:eastAsia="en-US" w:bidi="ar-SA"/>
@@ -1872,6 +1610,18 @@
       <w:u w:val="single"/>
     </w:rPr>
   </w:style>
+  <w:style w:type="character" w:styleId="UnresolvedMention">
+    <w:name w:val="Unresolved Mention"/>
+    <w:basedOn w:val="DefaultParagraphFont"/>
+    <w:uiPriority w:val="99"/>
+    <w:semiHidden/>
+    <w:unhideWhenUsed/>
+    <w:rsid w:val="002E3FEB"/>
+    <w:rPr>
+      <w:color w:val="605E5C"/>
+      <w:shd w:val="clear" w:color="auto" w:fill="E1DFDD"/>
+    </w:rPr>
+  </w:style>
 </w:styles>
 </file>
 

</xml_diff>